<commit_message>
changed some variable names
</commit_message>
<xml_diff>
--- a/Dungeon-RPG/src/tests/GUI Manual Test Plan.docx
+++ b/Dungeon-RPG/src/tests/GUI Manual Test Plan.docx
@@ -65,7 +65,15 @@
           <w:noProof/>
           <w:sz w:val="36"/>
         </w:rPr>
-        <w:t>The red dot is the Hero and he/she can move around the grass and into the cave entrance, but should not be able to move onto the rock parts of the cave(gray area).</w:t>
+        <w:t>The red square</w:t>
+      </w:r>
+      <w:r>
+        <w:rPr>
+          <w:rFonts w:ascii="Buxton Sketch" w:hAnsi="Buxton Sketch"/>
+          <w:noProof/>
+          <w:sz w:val="36"/>
+        </w:rPr>
+        <w:t xml:space="preserve"> is the Hero and he/she can move around the grass and into the cave entrance, but should not be able to move onto the rock parts of the cave(gray area).</w:t>
       </w:r>
     </w:p>
     <w:p>
@@ -167,6 +175,7 @@
         <w:rPr>
           <w:rFonts w:ascii="Buxton Sketch" w:hAnsi="Buxton Sketch"/>
           <w:b/>
+          <w:noProof/>
           <w:sz w:val="48"/>
         </w:rPr>
         <w:drawing>

</xml_diff>

<commit_message>
updated the manual test plan
</commit_message>
<xml_diff>
--- a/Dungeon-RPG/src/tests/GUI Manual Test Plan.docx
+++ b/Dungeon-RPG/src/tests/GUI Manual Test Plan.docx
@@ -1247,15 +1247,7 @@
           <w:sz w:val="32"/>
           <w:szCs w:val="32"/>
         </w:rPr>
-        <w:t xml:space="preserve"> This is the battle screen. After each </w:t>
-      </w:r>
-      <w:r>
-        <w:rPr>
-          <w:rFonts w:ascii="Buxton Sketch" w:hAnsi="Buxton Sketch"/>
-          <w:sz w:val="32"/>
-          <w:szCs w:val="32"/>
-        </w:rPr>
-        <w:t>battle, your shield and weapon increases in experience.</w:t>
+        <w:t xml:space="preserve"> This is the battle screen. After each battle, your shield and weapon increases in experience.</w:t>
       </w:r>
       <w:r>
         <w:rPr>
@@ -1836,15 +1828,7 @@
           <w:sz w:val="32"/>
           <w:szCs w:val="32"/>
         </w:rPr>
-        <w:t>Notice that because I killed a few monsters in the previous map, my shield and weapon leveled up, which caused my maximum hp to raise (shield), and now if you attack, you will notice that you also do more damage (weapon). Also, the required exp</w:t>
-      </w:r>
-      <w:r>
-        <w:rPr>
-          <w:rFonts w:ascii="Buxton Sketch" w:hAnsi="Buxton Sketch"/>
-          <w:sz w:val="32"/>
-          <w:szCs w:val="32"/>
-        </w:rPr>
-        <w:t xml:space="preserve"> for both items </w:t>
+        <w:t xml:space="preserve">Notice that because I killed a few monsters in the previous map, my shield and weapon leveled up, which caused my maximum hp to raise (shield), and now if you attack, you will notice that you also do more damage (weapon). Also, the required exp for both items </w:t>
       </w:r>
       <w:proofErr w:type="gramStart"/>
       <w:r>
@@ -2144,6 +2128,759 @@
           <w:szCs w:val="32"/>
         </w:rPr>
       </w:pPr>
+    </w:p>
+    <w:p>
+      <w:pPr>
+        <w:pStyle w:val="ListParagraph"/>
+        <w:rPr>
+          <w:rFonts w:ascii="Buxton Sketch" w:hAnsi="Buxton Sketch"/>
+          <w:sz w:val="32"/>
+          <w:szCs w:val="32"/>
+        </w:rPr>
+      </w:pPr>
+    </w:p>
+    <w:p>
+      <w:pPr>
+        <w:pStyle w:val="ListParagraph"/>
+        <w:rPr>
+          <w:rFonts w:ascii="Buxton Sketch" w:hAnsi="Buxton Sketch"/>
+          <w:sz w:val="32"/>
+          <w:szCs w:val="32"/>
+        </w:rPr>
+      </w:pPr>
+    </w:p>
+    <w:p>
+      <w:pPr>
+        <w:pStyle w:val="ListParagraph"/>
+        <w:rPr>
+          <w:rFonts w:ascii="Buxton Sketch" w:hAnsi="Buxton Sketch"/>
+          <w:sz w:val="32"/>
+          <w:szCs w:val="32"/>
+        </w:rPr>
+      </w:pPr>
+    </w:p>
+    <w:p>
+      <w:pPr>
+        <w:pStyle w:val="ListParagraph"/>
+        <w:numPr>
+          <w:ilvl w:val="0"/>
+          <w:numId w:val="1"/>
+        </w:numPr>
+        <w:rPr>
+          <w:rFonts w:ascii="Buxton Sketch" w:hAnsi="Buxton Sketch"/>
+          <w:sz w:val="32"/>
+          <w:szCs w:val="32"/>
+        </w:rPr>
+      </w:pPr>
+      <w:r>
+        <w:rPr>
+          <w:rFonts w:ascii="Buxton Sketch" w:hAnsi="Buxton Sketch"/>
+          <w:sz w:val="32"/>
+          <w:szCs w:val="32"/>
+        </w:rPr>
+        <w:lastRenderedPageBreak/>
+        <w:t>There is the shopkeeper standing in the start map and pressing space in front of him opens up the shop</w:t>
+      </w:r>
+    </w:p>
+    <w:p>
+      <w:pPr>
+        <w:pStyle w:val="ListParagraph"/>
+        <w:rPr>
+          <w:rFonts w:ascii="Buxton Sketch" w:hAnsi="Buxton Sketch"/>
+          <w:sz w:val="32"/>
+          <w:szCs w:val="32"/>
+        </w:rPr>
+      </w:pPr>
+      <w:r>
+        <w:rPr>
+          <w:rFonts w:ascii="Buxton Sketch" w:hAnsi="Buxton Sketch"/>
+          <w:noProof/>
+          <w:sz w:val="32"/>
+          <w:szCs w:val="32"/>
+        </w:rPr>
+        <w:drawing>
+          <wp:anchor distT="0" distB="0" distL="114300" distR="114300" simplePos="0" relativeHeight="251666432" behindDoc="0" locked="0" layoutInCell="1" allowOverlap="1">
+            <wp:simplePos x="0" y="0"/>
+            <wp:positionH relativeFrom="column">
+              <wp:posOffset>1447800</wp:posOffset>
+            </wp:positionH>
+            <wp:positionV relativeFrom="paragraph">
+              <wp:posOffset>175260</wp:posOffset>
+            </wp:positionV>
+            <wp:extent cx="2876550" cy="2876550"/>
+            <wp:effectExtent l="19050" t="0" r="0" b="0"/>
+            <wp:wrapSquare wrapText="bothSides"/>
+            <wp:docPr id="1" name="Picture 1"/>
+            <wp:cNvGraphicFramePr>
+              <a:graphicFrameLocks xmlns:a="http://schemas.openxmlformats.org/drawingml/2006/main" noChangeAspect="1"/>
+            </wp:cNvGraphicFramePr>
+            <a:graphic xmlns:a="http://schemas.openxmlformats.org/drawingml/2006/main">
+              <a:graphicData uri="http://schemas.openxmlformats.org/drawingml/2006/picture">
+                <pic:pic xmlns:pic="http://schemas.openxmlformats.org/drawingml/2006/picture">
+                  <pic:nvPicPr>
+                    <pic:cNvPr id="0" name="Picture 1"/>
+                    <pic:cNvPicPr>
+                      <a:picLocks noChangeAspect="1" noChangeArrowheads="1"/>
+                    </pic:cNvPicPr>
+                  </pic:nvPicPr>
+                  <pic:blipFill>
+                    <a:blip r:embed="rId16" cstate="print"/>
+                    <a:srcRect/>
+                    <a:stretch>
+                      <a:fillRect/>
+                    </a:stretch>
+                  </pic:blipFill>
+                  <pic:spPr bwMode="auto">
+                    <a:xfrm>
+                      <a:off x="0" y="0"/>
+                      <a:ext cx="2876550" cy="2876550"/>
+                    </a:xfrm>
+                    <a:prstGeom prst="rect">
+                      <a:avLst/>
+                    </a:prstGeom>
+                    <a:noFill/>
+                    <a:ln w="9525">
+                      <a:noFill/>
+                      <a:miter lim="800000"/>
+                      <a:headEnd/>
+                      <a:tailEnd/>
+                    </a:ln>
+                  </pic:spPr>
+                </pic:pic>
+              </a:graphicData>
+            </a:graphic>
+          </wp:anchor>
+        </w:drawing>
+      </w:r>
+    </w:p>
+    <w:p>
+      <w:pPr>
+        <w:pStyle w:val="ListParagraph"/>
+        <w:rPr>
+          <w:rFonts w:ascii="Buxton Sketch" w:hAnsi="Buxton Sketch"/>
+          <w:sz w:val="32"/>
+          <w:szCs w:val="32"/>
+        </w:rPr>
+      </w:pPr>
+    </w:p>
+    <w:p>
+      <w:pPr>
+        <w:pStyle w:val="ListParagraph"/>
+        <w:rPr>
+          <w:rFonts w:ascii="Buxton Sketch" w:hAnsi="Buxton Sketch"/>
+          <w:sz w:val="32"/>
+          <w:szCs w:val="32"/>
+        </w:rPr>
+      </w:pPr>
+    </w:p>
+    <w:p>
+      <w:pPr>
+        <w:pStyle w:val="ListParagraph"/>
+        <w:rPr>
+          <w:rFonts w:ascii="Buxton Sketch" w:hAnsi="Buxton Sketch"/>
+          <w:sz w:val="32"/>
+          <w:szCs w:val="32"/>
+        </w:rPr>
+      </w:pPr>
+    </w:p>
+    <w:p>
+      <w:pPr>
+        <w:pStyle w:val="ListParagraph"/>
+        <w:rPr>
+          <w:rFonts w:ascii="Buxton Sketch" w:hAnsi="Buxton Sketch"/>
+          <w:sz w:val="32"/>
+          <w:szCs w:val="32"/>
+        </w:rPr>
+      </w:pPr>
+    </w:p>
+    <w:p>
+      <w:pPr>
+        <w:pStyle w:val="ListParagraph"/>
+        <w:rPr>
+          <w:rFonts w:ascii="Buxton Sketch" w:hAnsi="Buxton Sketch"/>
+          <w:sz w:val="32"/>
+          <w:szCs w:val="32"/>
+        </w:rPr>
+      </w:pPr>
+    </w:p>
+    <w:p>
+      <w:pPr>
+        <w:pStyle w:val="ListParagraph"/>
+        <w:rPr>
+          <w:rFonts w:ascii="Buxton Sketch" w:hAnsi="Buxton Sketch"/>
+          <w:sz w:val="32"/>
+          <w:szCs w:val="32"/>
+        </w:rPr>
+      </w:pPr>
+    </w:p>
+    <w:p>
+      <w:pPr>
+        <w:pStyle w:val="ListParagraph"/>
+        <w:rPr>
+          <w:rFonts w:ascii="Buxton Sketch" w:hAnsi="Buxton Sketch"/>
+          <w:sz w:val="32"/>
+          <w:szCs w:val="32"/>
+        </w:rPr>
+      </w:pPr>
+    </w:p>
+    <w:p>
+      <w:pPr>
+        <w:pStyle w:val="ListParagraph"/>
+        <w:rPr>
+          <w:rFonts w:ascii="Buxton Sketch" w:hAnsi="Buxton Sketch"/>
+          <w:sz w:val="32"/>
+          <w:szCs w:val="32"/>
+        </w:rPr>
+      </w:pPr>
+    </w:p>
+    <w:p>
+      <w:pPr>
+        <w:pStyle w:val="ListParagraph"/>
+        <w:rPr>
+          <w:rFonts w:ascii="Buxton Sketch" w:hAnsi="Buxton Sketch"/>
+          <w:sz w:val="32"/>
+          <w:szCs w:val="32"/>
+        </w:rPr>
+      </w:pPr>
+    </w:p>
+    <w:p>
+      <w:pPr>
+        <w:pStyle w:val="ListParagraph"/>
+        <w:rPr>
+          <w:rFonts w:ascii="Buxton Sketch" w:hAnsi="Buxton Sketch"/>
+          <w:sz w:val="32"/>
+          <w:szCs w:val="32"/>
+        </w:rPr>
+      </w:pPr>
+    </w:p>
+    <w:p>
+      <w:pPr>
+        <w:pStyle w:val="ListParagraph"/>
+        <w:rPr>
+          <w:rFonts w:ascii="Buxton Sketch" w:hAnsi="Buxton Sketch"/>
+          <w:sz w:val="32"/>
+          <w:szCs w:val="32"/>
+        </w:rPr>
+      </w:pPr>
+    </w:p>
+    <w:p>
+      <w:pPr>
+        <w:pStyle w:val="ListParagraph"/>
+        <w:rPr>
+          <w:rFonts w:ascii="Buxton Sketch" w:hAnsi="Buxton Sketch"/>
+          <w:sz w:val="32"/>
+          <w:szCs w:val="32"/>
+        </w:rPr>
+      </w:pPr>
+    </w:p>
+    <w:p>
+      <w:pPr>
+        <w:pStyle w:val="ListParagraph"/>
+        <w:rPr>
+          <w:rFonts w:ascii="Buxton Sketch" w:hAnsi="Buxton Sketch"/>
+          <w:sz w:val="32"/>
+          <w:szCs w:val="32"/>
+        </w:rPr>
+      </w:pPr>
+    </w:p>
+    <w:p>
+      <w:pPr>
+        <w:pStyle w:val="ListParagraph"/>
+        <w:rPr>
+          <w:rFonts w:ascii="Buxton Sketch" w:hAnsi="Buxton Sketch"/>
+          <w:sz w:val="32"/>
+          <w:szCs w:val="32"/>
+        </w:rPr>
+      </w:pPr>
+    </w:p>
+    <w:p>
+      <w:pPr>
+        <w:pStyle w:val="ListParagraph"/>
+        <w:rPr>
+          <w:rFonts w:ascii="Buxton Sketch" w:hAnsi="Buxton Sketch"/>
+          <w:sz w:val="32"/>
+          <w:szCs w:val="32"/>
+        </w:rPr>
+      </w:pPr>
+      <w:r>
+        <w:rPr>
+          <w:rFonts w:ascii="Buxton Sketch" w:hAnsi="Buxton Sketch"/>
+          <w:noProof/>
+          <w:sz w:val="32"/>
+          <w:szCs w:val="32"/>
+        </w:rPr>
+        <w:drawing>
+          <wp:anchor distT="0" distB="0" distL="114300" distR="114300" simplePos="0" relativeHeight="251667456" behindDoc="0" locked="0" layoutInCell="1" allowOverlap="1">
+            <wp:simplePos x="0" y="0"/>
+            <wp:positionH relativeFrom="column">
+              <wp:posOffset>3400425</wp:posOffset>
+            </wp:positionH>
+            <wp:positionV relativeFrom="paragraph">
+              <wp:posOffset>248920</wp:posOffset>
+            </wp:positionV>
+            <wp:extent cx="3095625" cy="3114675"/>
+            <wp:effectExtent l="19050" t="0" r="9525" b="0"/>
+            <wp:wrapSquare wrapText="bothSides"/>
+            <wp:docPr id="2" name="Picture 2"/>
+            <wp:cNvGraphicFramePr>
+              <a:graphicFrameLocks xmlns:a="http://schemas.openxmlformats.org/drawingml/2006/main" noChangeAspect="1"/>
+            </wp:cNvGraphicFramePr>
+            <a:graphic xmlns:a="http://schemas.openxmlformats.org/drawingml/2006/main">
+              <a:graphicData uri="http://schemas.openxmlformats.org/drawingml/2006/picture">
+                <pic:pic xmlns:pic="http://schemas.openxmlformats.org/drawingml/2006/picture">
+                  <pic:nvPicPr>
+                    <pic:cNvPr id="0" name="Picture 2"/>
+                    <pic:cNvPicPr>
+                      <a:picLocks noChangeAspect="1" noChangeArrowheads="1"/>
+                    </pic:cNvPicPr>
+                  </pic:nvPicPr>
+                  <pic:blipFill>
+                    <a:blip r:embed="rId17" cstate="print"/>
+                    <a:srcRect/>
+                    <a:stretch>
+                      <a:fillRect/>
+                    </a:stretch>
+                  </pic:blipFill>
+                  <pic:spPr bwMode="auto">
+                    <a:xfrm>
+                      <a:off x="0" y="0"/>
+                      <a:ext cx="3095625" cy="3114675"/>
+                    </a:xfrm>
+                    <a:prstGeom prst="rect">
+                      <a:avLst/>
+                    </a:prstGeom>
+                    <a:noFill/>
+                    <a:ln w="9525">
+                      <a:noFill/>
+                      <a:miter lim="800000"/>
+                      <a:headEnd/>
+                      <a:tailEnd/>
+                    </a:ln>
+                  </pic:spPr>
+                </pic:pic>
+              </a:graphicData>
+            </a:graphic>
+          </wp:anchor>
+        </w:drawing>
+      </w:r>
+    </w:p>
+    <w:p>
+      <w:pPr>
+        <w:pStyle w:val="ListParagraph"/>
+        <w:numPr>
+          <w:ilvl w:val="0"/>
+          <w:numId w:val="1"/>
+        </w:numPr>
+        <w:rPr>
+          <w:rFonts w:ascii="Buxton Sketch" w:hAnsi="Buxton Sketch"/>
+          <w:sz w:val="32"/>
+          <w:szCs w:val="32"/>
+        </w:rPr>
+      </w:pPr>
+      <w:r>
+        <w:rPr>
+          <w:rFonts w:ascii="Buxton Sketch" w:hAnsi="Buxton Sketch"/>
+          <w:sz w:val="32"/>
+          <w:szCs w:val="32"/>
+        </w:rPr>
+        <w:t>In the beginning of the game, after choosing your hero, a short story appears.  At the end, press space to start the game.</w:t>
+      </w:r>
+    </w:p>
+    <w:p>
+      <w:pPr>
+        <w:pStyle w:val="ListParagraph"/>
+        <w:rPr>
+          <w:rFonts w:ascii="Buxton Sketch" w:hAnsi="Buxton Sketch"/>
+          <w:sz w:val="32"/>
+          <w:szCs w:val="32"/>
+        </w:rPr>
+      </w:pPr>
+    </w:p>
+    <w:p>
+      <w:pPr>
+        <w:pStyle w:val="ListParagraph"/>
+        <w:rPr>
+          <w:rFonts w:ascii="Buxton Sketch" w:hAnsi="Buxton Sketch"/>
+          <w:sz w:val="32"/>
+          <w:szCs w:val="32"/>
+        </w:rPr>
+      </w:pPr>
+    </w:p>
+    <w:p>
+      <w:pPr>
+        <w:pStyle w:val="ListParagraph"/>
+        <w:rPr>
+          <w:rFonts w:ascii="Buxton Sketch" w:hAnsi="Buxton Sketch"/>
+          <w:sz w:val="32"/>
+          <w:szCs w:val="32"/>
+        </w:rPr>
+      </w:pPr>
+    </w:p>
+    <w:p>
+      <w:pPr>
+        <w:pStyle w:val="ListParagraph"/>
+        <w:rPr>
+          <w:rFonts w:ascii="Buxton Sketch" w:hAnsi="Buxton Sketch"/>
+          <w:sz w:val="32"/>
+          <w:szCs w:val="32"/>
+        </w:rPr>
+      </w:pPr>
+    </w:p>
+    <w:p>
+      <w:pPr>
+        <w:pStyle w:val="ListParagraph"/>
+        <w:rPr>
+          <w:rFonts w:ascii="Buxton Sketch" w:hAnsi="Buxton Sketch"/>
+          <w:sz w:val="32"/>
+          <w:szCs w:val="32"/>
+        </w:rPr>
+      </w:pPr>
+    </w:p>
+    <w:p>
+      <w:pPr>
+        <w:pStyle w:val="ListParagraph"/>
+        <w:rPr>
+          <w:rFonts w:ascii="Buxton Sketch" w:hAnsi="Buxton Sketch"/>
+          <w:sz w:val="32"/>
+          <w:szCs w:val="32"/>
+        </w:rPr>
+      </w:pPr>
+    </w:p>
+    <w:p>
+      <w:pPr>
+        <w:pStyle w:val="ListParagraph"/>
+        <w:rPr>
+          <w:rFonts w:ascii="Buxton Sketch" w:hAnsi="Buxton Sketch"/>
+          <w:sz w:val="32"/>
+          <w:szCs w:val="32"/>
+        </w:rPr>
+      </w:pPr>
+    </w:p>
+    <w:p>
+      <w:pPr>
+        <w:pStyle w:val="ListParagraph"/>
+        <w:rPr>
+          <w:rFonts w:ascii="Buxton Sketch" w:hAnsi="Buxton Sketch"/>
+          <w:sz w:val="32"/>
+          <w:szCs w:val="32"/>
+        </w:rPr>
+      </w:pPr>
+    </w:p>
+    <w:p>
+      <w:pPr>
+        <w:rPr>
+          <w:rFonts w:ascii="Buxton Sketch" w:hAnsi="Buxton Sketch"/>
+          <w:sz w:val="32"/>
+          <w:szCs w:val="32"/>
+        </w:rPr>
+      </w:pPr>
+    </w:p>
+    <w:p>
+      <w:pPr>
+        <w:pStyle w:val="ListParagraph"/>
+        <w:numPr>
+          <w:ilvl w:val="0"/>
+          <w:numId w:val="1"/>
+        </w:numPr>
+        <w:rPr>
+          <w:rFonts w:ascii="Buxton Sketch" w:hAnsi="Buxton Sketch"/>
+          <w:sz w:val="32"/>
+          <w:szCs w:val="32"/>
+        </w:rPr>
+      </w:pPr>
+      <w:r>
+        <w:rPr>
+          <w:rFonts w:ascii="Buxton Sketch" w:hAnsi="Buxton Sketch"/>
+          <w:sz w:val="32"/>
+          <w:szCs w:val="32"/>
+        </w:rPr>
+        <w:lastRenderedPageBreak/>
+        <w:t>If you make it to the boss, press space to get the dragon to speak to you.</w:t>
+      </w:r>
+    </w:p>
+    <w:p>
+      <w:pPr>
+        <w:pStyle w:val="ListParagraph"/>
+        <w:rPr>
+          <w:rFonts w:ascii="Buxton Sketch" w:hAnsi="Buxton Sketch"/>
+          <w:sz w:val="32"/>
+          <w:szCs w:val="32"/>
+        </w:rPr>
+      </w:pPr>
+      <w:r>
+        <w:rPr>
+          <w:rFonts w:ascii="Buxton Sketch" w:hAnsi="Buxton Sketch"/>
+          <w:noProof/>
+          <w:sz w:val="32"/>
+          <w:szCs w:val="32"/>
+        </w:rPr>
+        <w:drawing>
+          <wp:anchor distT="0" distB="0" distL="114300" distR="114300" simplePos="0" relativeHeight="251668480" behindDoc="0" locked="0" layoutInCell="1" allowOverlap="1">
+            <wp:simplePos x="0" y="0"/>
+            <wp:positionH relativeFrom="column">
+              <wp:posOffset>1447800</wp:posOffset>
+            </wp:positionH>
+            <wp:positionV relativeFrom="paragraph">
+              <wp:posOffset>35560</wp:posOffset>
+            </wp:positionV>
+            <wp:extent cx="3133725" cy="3124200"/>
+            <wp:effectExtent l="19050" t="0" r="9525" b="0"/>
+            <wp:wrapSquare wrapText="bothSides"/>
+            <wp:docPr id="5" name="Picture 3"/>
+            <wp:cNvGraphicFramePr>
+              <a:graphicFrameLocks xmlns:a="http://schemas.openxmlformats.org/drawingml/2006/main" noChangeAspect="1"/>
+            </wp:cNvGraphicFramePr>
+            <a:graphic xmlns:a="http://schemas.openxmlformats.org/drawingml/2006/main">
+              <a:graphicData uri="http://schemas.openxmlformats.org/drawingml/2006/picture">
+                <pic:pic xmlns:pic="http://schemas.openxmlformats.org/drawingml/2006/picture">
+                  <pic:nvPicPr>
+                    <pic:cNvPr id="0" name="Picture 3"/>
+                    <pic:cNvPicPr>
+                      <a:picLocks noChangeAspect="1" noChangeArrowheads="1"/>
+                    </pic:cNvPicPr>
+                  </pic:nvPicPr>
+                  <pic:blipFill>
+                    <a:blip r:embed="rId18" cstate="print"/>
+                    <a:srcRect/>
+                    <a:stretch>
+                      <a:fillRect/>
+                    </a:stretch>
+                  </pic:blipFill>
+                  <pic:spPr bwMode="auto">
+                    <a:xfrm>
+                      <a:off x="0" y="0"/>
+                      <a:ext cx="3133725" cy="3124200"/>
+                    </a:xfrm>
+                    <a:prstGeom prst="rect">
+                      <a:avLst/>
+                    </a:prstGeom>
+                    <a:noFill/>
+                    <a:ln w="9525">
+                      <a:noFill/>
+                      <a:miter lim="800000"/>
+                      <a:headEnd/>
+                      <a:tailEnd/>
+                    </a:ln>
+                  </pic:spPr>
+                </pic:pic>
+              </a:graphicData>
+            </a:graphic>
+          </wp:anchor>
+        </w:drawing>
+      </w:r>
+    </w:p>
+    <w:p>
+      <w:pPr>
+        <w:pStyle w:val="ListParagraph"/>
+        <w:rPr>
+          <w:rFonts w:ascii="Buxton Sketch" w:hAnsi="Buxton Sketch"/>
+          <w:sz w:val="32"/>
+          <w:szCs w:val="32"/>
+        </w:rPr>
+      </w:pPr>
+    </w:p>
+    <w:p>
+      <w:pPr>
+        <w:pStyle w:val="ListParagraph"/>
+        <w:rPr>
+          <w:rFonts w:ascii="Buxton Sketch" w:hAnsi="Buxton Sketch"/>
+          <w:sz w:val="32"/>
+          <w:szCs w:val="32"/>
+        </w:rPr>
+      </w:pPr>
+    </w:p>
+    <w:p>
+      <w:pPr>
+        <w:pStyle w:val="ListParagraph"/>
+        <w:rPr>
+          <w:rFonts w:ascii="Buxton Sketch" w:hAnsi="Buxton Sketch"/>
+          <w:sz w:val="32"/>
+          <w:szCs w:val="32"/>
+        </w:rPr>
+      </w:pPr>
+    </w:p>
+    <w:p>
+      <w:pPr>
+        <w:pStyle w:val="ListParagraph"/>
+        <w:rPr>
+          <w:rFonts w:ascii="Buxton Sketch" w:hAnsi="Buxton Sketch"/>
+          <w:sz w:val="32"/>
+          <w:szCs w:val="32"/>
+        </w:rPr>
+      </w:pPr>
+    </w:p>
+    <w:p>
+      <w:pPr>
+        <w:pStyle w:val="ListParagraph"/>
+        <w:rPr>
+          <w:rFonts w:ascii="Buxton Sketch" w:hAnsi="Buxton Sketch"/>
+          <w:sz w:val="32"/>
+          <w:szCs w:val="32"/>
+        </w:rPr>
+      </w:pPr>
+    </w:p>
+    <w:p>
+      <w:pPr>
+        <w:pStyle w:val="ListParagraph"/>
+        <w:rPr>
+          <w:rFonts w:ascii="Buxton Sketch" w:hAnsi="Buxton Sketch"/>
+          <w:sz w:val="32"/>
+          <w:szCs w:val="32"/>
+        </w:rPr>
+      </w:pPr>
+    </w:p>
+    <w:p>
+      <w:pPr>
+        <w:pStyle w:val="ListParagraph"/>
+        <w:rPr>
+          <w:rFonts w:ascii="Buxton Sketch" w:hAnsi="Buxton Sketch"/>
+          <w:sz w:val="32"/>
+          <w:szCs w:val="32"/>
+        </w:rPr>
+      </w:pPr>
+    </w:p>
+    <w:p>
+      <w:pPr>
+        <w:pStyle w:val="ListParagraph"/>
+        <w:rPr>
+          <w:rFonts w:ascii="Buxton Sketch" w:hAnsi="Buxton Sketch"/>
+          <w:sz w:val="32"/>
+          <w:szCs w:val="32"/>
+        </w:rPr>
+      </w:pPr>
+    </w:p>
+    <w:p>
+      <w:pPr>
+        <w:pStyle w:val="ListParagraph"/>
+        <w:rPr>
+          <w:rFonts w:ascii="Buxton Sketch" w:hAnsi="Buxton Sketch"/>
+          <w:sz w:val="32"/>
+          <w:szCs w:val="32"/>
+        </w:rPr>
+      </w:pPr>
+    </w:p>
+    <w:p>
+      <w:pPr>
+        <w:pStyle w:val="ListParagraph"/>
+        <w:rPr>
+          <w:rFonts w:ascii="Buxton Sketch" w:hAnsi="Buxton Sketch"/>
+          <w:sz w:val="32"/>
+          <w:szCs w:val="32"/>
+        </w:rPr>
+      </w:pPr>
+    </w:p>
+    <w:p>
+      <w:pPr>
+        <w:pStyle w:val="ListParagraph"/>
+        <w:rPr>
+          <w:rFonts w:ascii="Buxton Sketch" w:hAnsi="Buxton Sketch"/>
+          <w:sz w:val="32"/>
+          <w:szCs w:val="32"/>
+        </w:rPr>
+      </w:pPr>
+    </w:p>
+    <w:p>
+      <w:pPr>
+        <w:pStyle w:val="ListParagraph"/>
+        <w:rPr>
+          <w:rFonts w:ascii="Buxton Sketch" w:hAnsi="Buxton Sketch"/>
+          <w:sz w:val="32"/>
+          <w:szCs w:val="32"/>
+        </w:rPr>
+      </w:pPr>
+    </w:p>
+    <w:p>
+      <w:pPr>
+        <w:pStyle w:val="ListParagraph"/>
+        <w:numPr>
+          <w:ilvl w:val="0"/>
+          <w:numId w:val="1"/>
+        </w:numPr>
+        <w:rPr>
+          <w:rFonts w:ascii="Buxton Sketch" w:hAnsi="Buxton Sketch"/>
+          <w:sz w:val="32"/>
+          <w:szCs w:val="32"/>
+        </w:rPr>
+      </w:pPr>
+      <w:r>
+        <w:rPr>
+          <w:rFonts w:ascii="Buxton Sketch" w:hAnsi="Buxton Sketch"/>
+          <w:sz w:val="32"/>
+          <w:szCs w:val="32"/>
+        </w:rPr>
+        <w:t>Press ‘a’ to begin the boss battle.  If you win, the end game screen appears and lets you go back to the start menu again.</w:t>
+      </w:r>
+    </w:p>
+    <w:p>
+      <w:pPr>
+        <w:pStyle w:val="ListParagraph"/>
+        <w:rPr>
+          <w:rFonts w:ascii="Buxton Sketch" w:hAnsi="Buxton Sketch"/>
+          <w:sz w:val="32"/>
+          <w:szCs w:val="32"/>
+        </w:rPr>
+      </w:pPr>
+      <w:r>
+        <w:rPr>
+          <w:rFonts w:ascii="Buxton Sketch" w:hAnsi="Buxton Sketch"/>
+          <w:noProof/>
+          <w:sz w:val="32"/>
+          <w:szCs w:val="32"/>
+        </w:rPr>
+        <w:drawing>
+          <wp:anchor distT="0" distB="0" distL="114300" distR="114300" simplePos="0" relativeHeight="251669504" behindDoc="0" locked="0" layoutInCell="1" allowOverlap="1">
+            <wp:simplePos x="0" y="0"/>
+            <wp:positionH relativeFrom="column">
+              <wp:posOffset>1447800</wp:posOffset>
+            </wp:positionH>
+            <wp:positionV relativeFrom="paragraph">
+              <wp:posOffset>202565</wp:posOffset>
+            </wp:positionV>
+            <wp:extent cx="3180715" cy="3190875"/>
+            <wp:effectExtent l="19050" t="0" r="635" b="0"/>
+            <wp:wrapSquare wrapText="bothSides"/>
+            <wp:docPr id="6" name="Picture 4"/>
+            <wp:cNvGraphicFramePr>
+              <a:graphicFrameLocks xmlns:a="http://schemas.openxmlformats.org/drawingml/2006/main" noChangeAspect="1"/>
+            </wp:cNvGraphicFramePr>
+            <a:graphic xmlns:a="http://schemas.openxmlformats.org/drawingml/2006/main">
+              <a:graphicData uri="http://schemas.openxmlformats.org/drawingml/2006/picture">
+                <pic:pic xmlns:pic="http://schemas.openxmlformats.org/drawingml/2006/picture">
+                  <pic:nvPicPr>
+                    <pic:cNvPr id="0" name="Picture 4"/>
+                    <pic:cNvPicPr>
+                      <a:picLocks noChangeAspect="1" noChangeArrowheads="1"/>
+                    </pic:cNvPicPr>
+                  </pic:nvPicPr>
+                  <pic:blipFill>
+                    <a:blip r:embed="rId19" cstate="print"/>
+                    <a:srcRect/>
+                    <a:stretch>
+                      <a:fillRect/>
+                    </a:stretch>
+                  </pic:blipFill>
+                  <pic:spPr bwMode="auto">
+                    <a:xfrm>
+                      <a:off x="0" y="0"/>
+                      <a:ext cx="3180715" cy="3190875"/>
+                    </a:xfrm>
+                    <a:prstGeom prst="rect">
+                      <a:avLst/>
+                    </a:prstGeom>
+                    <a:noFill/>
+                    <a:ln w="9525">
+                      <a:noFill/>
+                      <a:miter lim="800000"/>
+                      <a:headEnd/>
+                      <a:tailEnd/>
+                    </a:ln>
+                  </pic:spPr>
+                </pic:pic>
+              </a:graphicData>
+            </a:graphic>
+          </wp:anchor>
+        </w:drawing>
+      </w:r>
     </w:p>
     <w:p>
       <w:pPr>

</xml_diff>